<commit_message>
Created the illustration for the cover page? added hands, maybe?
Hands! :dancer:
</commit_message>
<xml_diff>
--- a/larisa shrestha/Sandesh Bhusal.docx
+++ b/larisa shrestha/Sandesh Bhusal.docx
@@ -389,6 +389,25 @@
           <w:iCs/>
         </w:rPr>
         <w:t>.</w:t>
+      </w:r>
+    </w:p>
+    <w:p>
+      <w:pPr>
+        <w:pStyle w:val="NoSpacing"/>
+        <w:jc w:val="both"/>
+        <w:rPr>
+          <w:i/>
+          <w:iCs/>
+        </w:rPr>
+      </w:pPr>
+    </w:p>
+    <w:p>
+      <w:pPr>
+        <w:pStyle w:val="NoSpacing"/>
+        <w:jc w:val="both"/>
+      </w:pPr>
+      <w:r>
+        <w:t>The next thing they know as they enter classroom again is that their pencils are gone! No one stole them but they are literally lost! Nowhere to be found. And then he remembers a thought that was well too known to all in the school life, “Aakha jhimik, maal gayab!” The teacher for the next class enters now and they guffaw thinking about the poor soul who stole the pencil.</w:t>
       </w:r>
     </w:p>
     <w:sectPr>

</xml_diff>